<commit_message>
up to 6 plots
student report draft complete
</commit_message>
<xml_diff>
--- a/report planning document.docx
+++ b/report planning document.docx
@@ -390,6 +390,123 @@
       <w:r>
         <w:t>Observation time per plant(in future)</w:t>
       </w:r>
+    </w:p>
+    <w:p>
+      <w:pPr>
+        <w:pStyle w:val="ListParagraph"/>
+        <w:numPr>
+          <w:ilvl w:val="1"/>
+          <w:numId w:val="1"/>
+        </w:numPr>
+      </w:pPr>
+      <w:r>
+        <w:t>Basic stats</w:t>
+      </w:r>
+    </w:p>
+    <w:p>
+      <w:pPr>
+        <w:pStyle w:val="ListParagraph"/>
+        <w:numPr>
+          <w:ilvl w:val="2"/>
+          <w:numId w:val="1"/>
+        </w:numPr>
+      </w:pPr>
+      <w:r>
+        <w:t>Total time in the field</w:t>
+      </w:r>
+    </w:p>
+    <w:p>
+      <w:pPr>
+        <w:pStyle w:val="ListParagraph"/>
+        <w:numPr>
+          <w:ilvl w:val="2"/>
+          <w:numId w:val="1"/>
+        </w:numPr>
+      </w:pPr>
+      <w:r>
+        <w:t>Total number of milkweeds observed</w:t>
+      </w:r>
+    </w:p>
+    <w:p>
+      <w:pPr>
+        <w:pStyle w:val="ListParagraph"/>
+        <w:numPr>
+          <w:ilvl w:val="2"/>
+          <w:numId w:val="1"/>
+        </w:numPr>
+      </w:pPr>
+      <w:r>
+        <w:t>Total number of monarchs observed</w:t>
+      </w:r>
+    </w:p>
+    <w:p>
+      <w:pPr>
+        <w:pStyle w:val="ListParagraph"/>
+        <w:numPr>
+          <w:ilvl w:val="2"/>
+          <w:numId w:val="1"/>
+        </w:numPr>
+      </w:pPr>
+      <w:r>
+        <w:t>Mean time per milkweed</w:t>
+      </w:r>
+    </w:p>
+    <w:p>
+      <w:pPr>
+        <w:pStyle w:val="ListParagraph"/>
+        <w:numPr>
+          <w:ilvl w:val="2"/>
+          <w:numId w:val="1"/>
+        </w:numPr>
+      </w:pPr>
+      <w:r>
+        <w:t>Milkweeds assigned?</w:t>
+      </w:r>
+    </w:p>
+    <w:p>
+      <w:pPr>
+        <w:pStyle w:val="ListParagraph"/>
+        <w:numPr>
+          <w:ilvl w:val="2"/>
+          <w:numId w:val="1"/>
+        </w:numPr>
+      </w:pPr>
+    </w:p>
+    <w:p>
+      <w:pPr>
+        <w:pStyle w:val="ListParagraph"/>
+        <w:numPr>
+          <w:ilvl w:val="1"/>
+          <w:numId w:val="1"/>
+        </w:numPr>
+      </w:pPr>
+      <w:r>
+        <w:t>Individual figures</w:t>
+      </w:r>
+    </w:p>
+    <w:p>
+      <w:pPr>
+        <w:pStyle w:val="ListParagraph"/>
+        <w:numPr>
+          <w:ilvl w:val="2"/>
+          <w:numId w:val="1"/>
+        </w:numPr>
+      </w:pPr>
+      <w:r>
+        <w:t>Figure of n</w:t>
+      </w:r>
+      <w:r>
+        <w:t xml:space="preserve">umber of plants measured </w:t>
+      </w:r>
+      <w:r>
+        <w:t>by week</w:t>
+      </w:r>
+      <w:r>
+        <w:t xml:space="preserve">, separated by </w:t>
+      </w:r>
+      <w:r>
+        <w:t>status, compared to target</w:t>
+      </w:r>
       <w:bookmarkStart w:id="0" w:name="_GoBack"/>
       <w:bookmarkEnd w:id="0"/>
     </w:p>
@@ -397,99 +514,6 @@
       <w:pPr>
         <w:pStyle w:val="ListParagraph"/>
         <w:numPr>
-          <w:ilvl w:val="1"/>
-          <w:numId w:val="1"/>
-        </w:numPr>
-      </w:pPr>
-      <w:r>
-        <w:t>Basic stats</w:t>
-      </w:r>
-    </w:p>
-    <w:p>
-      <w:pPr>
-        <w:pStyle w:val="ListParagraph"/>
-        <w:numPr>
-          <w:ilvl w:val="2"/>
-          <w:numId w:val="1"/>
-        </w:numPr>
-      </w:pPr>
-      <w:r>
-        <w:t>Total time in the field</w:t>
-      </w:r>
-    </w:p>
-    <w:p>
-      <w:pPr>
-        <w:pStyle w:val="ListParagraph"/>
-        <w:numPr>
-          <w:ilvl w:val="2"/>
-          <w:numId w:val="1"/>
-        </w:numPr>
-      </w:pPr>
-      <w:r>
-        <w:t>Total number of milkweeds observed</w:t>
-      </w:r>
-    </w:p>
-    <w:p>
-      <w:pPr>
-        <w:pStyle w:val="ListParagraph"/>
-        <w:numPr>
-          <w:ilvl w:val="2"/>
-          <w:numId w:val="1"/>
-        </w:numPr>
-      </w:pPr>
-      <w:r>
-        <w:t>Total number of monarchs observed</w:t>
-      </w:r>
-    </w:p>
-    <w:p>
-      <w:pPr>
-        <w:pStyle w:val="ListParagraph"/>
-        <w:numPr>
-          <w:ilvl w:val="2"/>
-          <w:numId w:val="1"/>
-        </w:numPr>
-      </w:pPr>
-      <w:r>
-        <w:t>Mean time per milkweed</w:t>
-      </w:r>
-    </w:p>
-    <w:p>
-      <w:pPr>
-        <w:pStyle w:val="ListParagraph"/>
-        <w:numPr>
-          <w:ilvl w:val="2"/>
-          <w:numId w:val="1"/>
-        </w:numPr>
-      </w:pPr>
-      <w:r>
-        <w:t>Milkweeds assigned?</w:t>
-      </w:r>
-    </w:p>
-    <w:p>
-      <w:pPr>
-        <w:pStyle w:val="ListParagraph"/>
-        <w:numPr>
-          <w:ilvl w:val="2"/>
-          <w:numId w:val="1"/>
-        </w:numPr>
-      </w:pPr>
-    </w:p>
-    <w:p>
-      <w:pPr>
-        <w:pStyle w:val="ListParagraph"/>
-        <w:numPr>
-          <w:ilvl w:val="1"/>
-          <w:numId w:val="1"/>
-        </w:numPr>
-      </w:pPr>
-      <w:r>
-        <w:t>Individual figures</w:t>
-      </w:r>
-    </w:p>
-    <w:p>
-      <w:pPr>
-        <w:pStyle w:val="ListParagraph"/>
-        <w:numPr>
           <w:ilvl w:val="2"/>
           <w:numId w:val="1"/>
         </w:numPr>
@@ -498,30 +522,6 @@
         <w:t>Figure of n</w:t>
       </w:r>
       <w:r>
-        <w:t xml:space="preserve">umber of plants measured </w:t>
-      </w:r>
-      <w:r>
-        <w:t>by week</w:t>
-      </w:r>
-      <w:r>
-        <w:t xml:space="preserve">, separated by </w:t>
-      </w:r>
-      <w:r>
-        <w:t>status, compared to target</w:t>
-      </w:r>
-    </w:p>
-    <w:p>
-      <w:pPr>
-        <w:pStyle w:val="ListParagraph"/>
-        <w:numPr>
-          <w:ilvl w:val="2"/>
-          <w:numId w:val="1"/>
-        </w:numPr>
-      </w:pPr>
-      <w:r>
-        <w:t>Figure of n</w:t>
-      </w:r>
-      <w:r>
         <w:t>u</w:t>
       </w:r>
       <w:r>
@@ -535,8 +535,14 @@
           <w:ilvl w:val="2"/>
           <w:numId w:val="1"/>
         </w:numPr>
-      </w:pPr>
-      <w:r>
+        <w:rPr>
+          <w:strike/>
+        </w:rPr>
+      </w:pPr>
+      <w:r>
+        <w:rPr>
+          <w:strike/>
+        </w:rPr>
         <w:t>Figure of monarchs per plant observed, by week compared to weekly average</w:t>
       </w:r>
     </w:p>
@@ -547,14 +553,26 @@
           <w:ilvl w:val="2"/>
           <w:numId w:val="1"/>
         </w:numPr>
-      </w:pPr>
-      <w:r>
+        <w:rPr>
+          <w:strike/>
+        </w:rPr>
+      </w:pPr>
+      <w:r>
+        <w:rPr>
+          <w:strike/>
+        </w:rPr>
         <w:t>Figure of t</w:t>
       </w:r>
       <w:r>
+        <w:rPr>
+          <w:strike/>
+        </w:rPr>
         <w:t>ime per plant</w:t>
       </w:r>
       <w:r>
+        <w:rPr>
+          <w:strike/>
+        </w:rPr>
         <w:t>, by week compared to the weekly average</w:t>
       </w:r>
     </w:p>
@@ -1348,7 +1366,7 @@
   <a:extraClrSchemeLst/>
   <a:extLst>
     <a:ext uri="{05A4C25C-085E-4340-85A3-A5531E510DB2}">
-      <thm15:themeFamily xmlns:thm15="http://schemas.microsoft.com/office/thememl/2012/main" xmlns="" name="Office Theme" id="{62F939B6-93AF-4DB8-9C6B-D6C7DFDC589F}" vid="{4A3C46E8-61CC-4603-A589-7422A47A8E4A}"/>
+      <thm15:themeFamily xmlns="" xmlns:thm15="http://schemas.microsoft.com/office/thememl/2012/main" name="Office Theme" id="{62F939B6-93AF-4DB8-9C6B-D6C7DFDC589F}" vid="{4A3C46E8-61CC-4603-A589-7422A47A8E4A}"/>
     </a:ext>
   </a:extLst>
 </a:theme>

</xml_diff>